<commit_message>
Project Update, second checkin
</commit_message>
<xml_diff>
--- a/Course-Project-Update-11-28-20.docx
+++ b/Course-Project-Update-11-28-20.docx
@@ -88,7 +88,7 @@
         <w:pStyle w:val="Heading1"/>
       </w:pPr>
       <w:r>
-        <w:t>Progress thus far</w:t>
+        <w:t>Which tasks have been completed?</w:t>
       </w:r>
     </w:p>
     <w:p>
@@ -238,10 +238,52 @@
         <w:pStyle w:val="Heading1"/>
       </w:pPr>
       <w:r>
-        <w:t>Next Steps</w:t>
-      </w:r>
-      <w:r>
-        <w:t xml:space="preserve"> &amp; Challenges</w:t>
+        <w:t xml:space="preserve">Which Tasks are pending? </w:t>
+      </w:r>
+    </w:p>
+    <w:p>
+      <w:pPr>
+        <w:pStyle w:val="ListParagraph"/>
+        <w:numPr>
+          <w:ilvl w:val="0"/>
+          <w:numId w:val="5"/>
+        </w:numPr>
+      </w:pPr>
+      <w:r>
+        <w:t xml:space="preserve">Need to get all the code to run on one version of Python, that I </w:t>
+      </w:r>
+      <w:proofErr w:type="gramStart"/>
+      <w:r>
+        <w:t>haven’t</w:t>
+      </w:r>
+      <w:proofErr w:type="gramEnd"/>
+      <w:r>
+        <w:t xml:space="preserve"> been able to do so far.</w:t>
+      </w:r>
+    </w:p>
+    <w:p>
+      <w:pPr>
+        <w:pStyle w:val="ListParagraph"/>
+        <w:numPr>
+          <w:ilvl w:val="0"/>
+          <w:numId w:val="5"/>
+        </w:numPr>
+      </w:pPr>
+      <w:r>
+        <w:t>Clean up code, better documentation</w:t>
+      </w:r>
+    </w:p>
+    <w:p>
+      <w:r>
+        <w:t xml:space="preserve">I also will attempt to do the following (I am not very familiar with </w:t>
+      </w:r>
+      <w:proofErr w:type="spellStart"/>
+      <w:r>
+        <w:t>javascript</w:t>
+      </w:r>
+      <w:proofErr w:type="spellEnd"/>
+      <w:r>
+        <w:t>/UI, so I may not be able to do this):</w:t>
       </w:r>
     </w:p>
     <w:p>
@@ -253,6 +295,27 @@
         </w:numPr>
       </w:pPr>
       <w:r>
+        <w:t>Change the UI so that an additional option can be added to the UI to type in a directory page or a faculty page so that classification results can be seen visually in UI</w:t>
+      </w:r>
+    </w:p>
+    <w:p/>
+    <w:p>
+      <w:pPr>
+        <w:pStyle w:val="Heading1"/>
+      </w:pPr>
+      <w:r>
+        <w:lastRenderedPageBreak/>
+        <w:t>Are you facing any c</w:t>
+      </w:r>
+      <w:r>
+        <w:t>hallenges</w:t>
+      </w:r>
+      <w:r>
+        <w:t>?</w:t>
+      </w:r>
+    </w:p>
+    <w:p>
+      <w:r>
         <w:t xml:space="preserve">As indicated above, I have managed to get the baseline </w:t>
       </w:r>
       <w:proofErr w:type="spellStart"/>
@@ -269,38 +332,16 @@
       </w:r>
       <w:proofErr w:type="gramEnd"/>
       <w:r>
-        <w:t xml:space="preserve"> run on 2.7 (it runs on 3.8). Need to figure out a way to get all code to run on one version</w:t>
-      </w:r>
-    </w:p>
-    <w:p>
-      <w:r>
-        <w:t>I also will attempt to do the following</w:t>
-      </w:r>
-      <w:r>
-        <w:t xml:space="preserve"> (I am not very familiar with </w:t>
-      </w:r>
-      <w:proofErr w:type="spellStart"/>
-      <w:r>
-        <w:t>javascript</w:t>
-      </w:r>
-      <w:proofErr w:type="spellEnd"/>
-      <w:r>
-        <w:t>/UI, so I may not be able to do this)</w:t>
-      </w:r>
-      <w:r>
-        <w:t>:</w:t>
-      </w:r>
-    </w:p>
-    <w:p>
-      <w:pPr>
-        <w:pStyle w:val="ListParagraph"/>
-        <w:numPr>
-          <w:ilvl w:val="0"/>
-          <w:numId w:val="3"/>
-        </w:numPr>
-      </w:pPr>
-      <w:r>
-        <w:t>Change the UI so that an additional option can be added to the UI to type in a directory page or a faculty page so that classification results can be seen visually in UI</w:t>
+        <w:t xml:space="preserve"> run on 2.7 (it runs on 3.8). </w:t>
+      </w:r>
+      <w:r>
+        <w:t xml:space="preserve"> </w:t>
+      </w:r>
+      <w:r>
+        <w:t>Need to figure out a way to get all code to run on one version</w:t>
+      </w:r>
+      <w:r>
+        <w:t>. Dealing with Python versions and libraries continue to be a pain.</w:t>
       </w:r>
     </w:p>
     <w:p>
@@ -308,7 +349,6 @@
         <w:pStyle w:val="Heading1"/>
       </w:pPr>
       <w:r>
-        <w:lastRenderedPageBreak/>
         <w:t>Thoughts on work beyond the scope of this project</w:t>
       </w:r>
     </w:p>
@@ -668,6 +708,95 @@
     </w:lvl>
   </w:abstractNum>
   <w:abstractNum w:abstractNumId="1" w15:restartNumberingAfterBreak="0">
+    <w:nsid w:val="347F26B9"/>
+    <w:multiLevelType w:val="hybridMultilevel"/>
+    <w:tmpl w:val="9B102A38"/>
+    <w:lvl w:ilvl="0" w:tplc="0409000F">
+      <w:start w:val="1"/>
+      <w:numFmt w:val="decimal"/>
+      <w:lvlText w:val="%1."/>
+      <w:lvlJc w:val="left"/>
+      <w:pPr>
+        <w:ind w:left="720" w:hanging="360"/>
+      </w:pPr>
+      <w:rPr>
+        <w:rFonts w:hint="default"/>
+      </w:rPr>
+    </w:lvl>
+    <w:lvl w:ilvl="1" w:tplc="04090019" w:tentative="1">
+      <w:start w:val="1"/>
+      <w:numFmt w:val="lowerLetter"/>
+      <w:lvlText w:val="%2."/>
+      <w:lvlJc w:val="left"/>
+      <w:pPr>
+        <w:ind w:left="1440" w:hanging="360"/>
+      </w:pPr>
+    </w:lvl>
+    <w:lvl w:ilvl="2" w:tplc="0409001B" w:tentative="1">
+      <w:start w:val="1"/>
+      <w:numFmt w:val="lowerRoman"/>
+      <w:lvlText w:val="%3."/>
+      <w:lvlJc w:val="right"/>
+      <w:pPr>
+        <w:ind w:left="2160" w:hanging="180"/>
+      </w:pPr>
+    </w:lvl>
+    <w:lvl w:ilvl="3" w:tplc="0409000F" w:tentative="1">
+      <w:start w:val="1"/>
+      <w:numFmt w:val="decimal"/>
+      <w:lvlText w:val="%4."/>
+      <w:lvlJc w:val="left"/>
+      <w:pPr>
+        <w:ind w:left="2880" w:hanging="360"/>
+      </w:pPr>
+    </w:lvl>
+    <w:lvl w:ilvl="4" w:tplc="04090019" w:tentative="1">
+      <w:start w:val="1"/>
+      <w:numFmt w:val="lowerLetter"/>
+      <w:lvlText w:val="%5."/>
+      <w:lvlJc w:val="left"/>
+      <w:pPr>
+        <w:ind w:left="3600" w:hanging="360"/>
+      </w:pPr>
+    </w:lvl>
+    <w:lvl w:ilvl="5" w:tplc="0409001B" w:tentative="1">
+      <w:start w:val="1"/>
+      <w:numFmt w:val="lowerRoman"/>
+      <w:lvlText w:val="%6."/>
+      <w:lvlJc w:val="right"/>
+      <w:pPr>
+        <w:ind w:left="4320" w:hanging="180"/>
+      </w:pPr>
+    </w:lvl>
+    <w:lvl w:ilvl="6" w:tplc="0409000F" w:tentative="1">
+      <w:start w:val="1"/>
+      <w:numFmt w:val="decimal"/>
+      <w:lvlText w:val="%7."/>
+      <w:lvlJc w:val="left"/>
+      <w:pPr>
+        <w:ind w:left="5040" w:hanging="360"/>
+      </w:pPr>
+    </w:lvl>
+    <w:lvl w:ilvl="7" w:tplc="04090019" w:tentative="1">
+      <w:start w:val="1"/>
+      <w:numFmt w:val="lowerLetter"/>
+      <w:lvlText w:val="%8."/>
+      <w:lvlJc w:val="left"/>
+      <w:pPr>
+        <w:ind w:left="5760" w:hanging="360"/>
+      </w:pPr>
+    </w:lvl>
+    <w:lvl w:ilvl="8" w:tplc="0409001B" w:tentative="1">
+      <w:start w:val="1"/>
+      <w:numFmt w:val="lowerRoman"/>
+      <w:lvlText w:val="%9."/>
+      <w:lvlJc w:val="right"/>
+      <w:pPr>
+        <w:ind w:left="6480" w:hanging="180"/>
+      </w:pPr>
+    </w:lvl>
+  </w:abstractNum>
+  <w:abstractNum w:abstractNumId="2" w15:restartNumberingAfterBreak="0">
     <w:nsid w:val="372D0436"/>
     <w:multiLevelType w:val="hybridMultilevel"/>
     <w:tmpl w:val="5972E7DE"/>
@@ -756,7 +885,7 @@
       </w:pPr>
     </w:lvl>
   </w:abstractNum>
-  <w:abstractNum w:abstractNumId="2" w15:restartNumberingAfterBreak="0">
+  <w:abstractNum w:abstractNumId="3" w15:restartNumberingAfterBreak="0">
     <w:nsid w:val="6EEC31C1"/>
     <w:multiLevelType w:val="hybridMultilevel"/>
     <w:tmpl w:val="47B663F6"/>
@@ -845,7 +974,7 @@
       </w:pPr>
     </w:lvl>
   </w:abstractNum>
-  <w:abstractNum w:abstractNumId="3" w15:restartNumberingAfterBreak="0">
+  <w:abstractNum w:abstractNumId="4" w15:restartNumberingAfterBreak="0">
     <w:nsid w:val="7C4F2C48"/>
     <w:multiLevelType w:val="hybridMultilevel"/>
     <w:tmpl w:val="5F4EB9B4"/>
@@ -935,16 +1064,19 @@
     </w:lvl>
   </w:abstractNum>
   <w:num w:numId="1">
-    <w:abstractNumId w:val="1"/>
+    <w:abstractNumId w:val="2"/>
   </w:num>
   <w:num w:numId="2">
-    <w:abstractNumId w:val="2"/>
+    <w:abstractNumId w:val="3"/>
   </w:num>
   <w:num w:numId="3">
-    <w:abstractNumId w:val="3"/>
+    <w:abstractNumId w:val="4"/>
   </w:num>
   <w:num w:numId="4">
     <w:abstractNumId w:val="0"/>
+  </w:num>
+  <w:num w:numId="5">
+    <w:abstractNumId w:val="1"/>
   </w:num>
 </w:numbering>
 </file>

</xml_diff>